<commit_message>
Updates version to 2.0.0
</commit_message>
<xml_diff>
--- a/cover-Instructor.docx
+++ b/cover-Instructor.docx
@@ -193,7 +193,7 @@
               </wp:anchor>
             </w:drawing>
           </mc:Choice>
-          <mc:Fallback xmlns:w16se="http://schemas.microsoft.com/office/word/2015/wordml/symex" xmlns:cx2="http://schemas.microsoft.com/office/drawing/2015/10/21/chartex" xmlns:cx1="http://schemas.microsoft.com/office/drawing/2015/9/8/chartex" xmlns:cx="http://schemas.microsoft.com/office/drawing/2014/chartex">
+          <mc:Fallback xmlns:cx="http://schemas.microsoft.com/office/drawing/2014/chartex" xmlns:cx1="http://schemas.microsoft.com/office/drawing/2015/9/8/chartex" xmlns:cx2="http://schemas.microsoft.com/office/drawing/2015/10/21/chartex" xmlns:w16se="http://schemas.microsoft.com/office/word/2015/wordml/symex">
             <w:pict>
               <v:shapetype w14:anchorId="5ADCAD64" id="_x0000_t202" coordsize="21600,21600" o:spt="202" path="m,l,21600r21600,l21600,xe">
                 <v:stroke joinstyle="miter"/>
@@ -313,6 +313,8 @@
     <w:p/>
     <w:p/>
     <w:p/>
+    <w:bookmarkStart w:id="0" w:name="_GoBack"/>
+    <w:bookmarkEnd w:id="0"/>
     <w:p>
       <w:r>
         <w:rPr>
@@ -620,7 +622,7 @@
               </wp:anchor>
             </w:drawing>
           </mc:Choice>
-          <mc:Fallback xmlns:w16se="http://schemas.microsoft.com/office/word/2015/wordml/symex" xmlns:cx2="http://schemas.microsoft.com/office/drawing/2015/10/21/chartex" xmlns:cx1="http://schemas.microsoft.com/office/drawing/2015/9/8/chartex" xmlns:cx="http://schemas.microsoft.com/office/drawing/2014/chartex">
+          <mc:Fallback xmlns:cx="http://schemas.microsoft.com/office/drawing/2014/chartex" xmlns:cx1="http://schemas.microsoft.com/office/drawing/2015/9/8/chartex" xmlns:cx2="http://schemas.microsoft.com/office/drawing/2015/10/21/chartex" xmlns:w16se="http://schemas.microsoft.com/office/word/2015/wordml/symex">
             <w:pict>
               <v:shape w14:anchorId="349F337B" id="Text Box 153" o:spid="_x0000_s1028" type="#_x0000_t202" style="position:absolute;margin-left:18.05pt;margin-top:610.55pt;width:575.9pt;height:52.65pt;z-index:251676672;visibility:visible;mso-wrap-style:square;mso-width-percent:941;mso-height-percent:100;mso-wrap-distance-left:9pt;mso-wrap-distance-top:0;mso-wrap-distance-right:9pt;mso-wrap-distance-bottom:0;mso-position-horizontal:absolute;mso-position-horizontal-relative:page;mso-position-vertical:absolute;mso-position-vertical-relative:page;mso-width-percent:941;mso-height-percent:100;mso-width-relative:page;mso-height-relative:page;v-text-anchor:top" o:gfxdata="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" filled="f" stroked="f" strokeweight=".5pt">
                 <v:textbox style="mso-fit-shape-to-text:t" inset="126pt,0,54pt,0">
@@ -803,7 +805,14 @@
         <w:rFonts w:ascii="Arial" w:hAnsi="Arial" w:cs="Arial"/>
         <w:color w:val="3F5364"/>
       </w:rPr>
-      <w:t>Course Rev 1.0</w:t>
+      <w:t>Course Rev 2.</w:t>
+    </w:r>
+    <w:r>
+      <w:rPr>
+        <w:rFonts w:ascii="Arial" w:hAnsi="Arial" w:cs="Arial"/>
+        <w:color w:val="3F5364"/>
+      </w:rPr>
+      <w:t>0</w:t>
     </w:r>
     <w:r>
       <w:rPr>
@@ -2103,7 +2112,7 @@
 </file>
 
 <file path=customXml/itemProps1.xml><?xml version="1.0" encoding="utf-8"?>
-<ds:datastoreItem xmlns:ds="http://schemas.openxmlformats.org/officeDocument/2006/customXml" ds:itemID="{1DD44D1B-2214-474A-A970-3DEEE70B3887}">
+<ds:datastoreItem xmlns:ds="http://schemas.openxmlformats.org/officeDocument/2006/customXml" ds:itemID="{BE4D0156-8ACA-9B48-B2D9-6A36AB35E591}">
   <ds:schemaRefs>
     <ds:schemaRef ds:uri="http://schemas.openxmlformats.org/officeDocument/2006/bibliography"/>
   </ds:schemaRefs>

</xml_diff>

<commit_message>
Updates the cover to version 3.0.0
As this is big change to the course in terms of its construction and
flow I think its important to give it a major revision number.

Signed-off-by: Franklin Webber <franklin@chef.io>
</commit_message>
<xml_diff>
--- a/cover-Instructor.docx
+++ b/cover-Instructor.docx
@@ -193,7 +193,7 @@
               </wp:anchor>
             </w:drawing>
           </mc:Choice>
-          <mc:Fallback xmlns:w16se="http://schemas.microsoft.com/office/word/2015/wordml/symex" xmlns:cx2="http://schemas.microsoft.com/office/drawing/2015/10/21/chartex" xmlns:cx1="http://schemas.microsoft.com/office/drawing/2015/9/8/chartex" xmlns:cx="http://schemas.microsoft.com/office/drawing/2014/chartex">
+          <mc:Fallback xmlns:cx="http://schemas.microsoft.com/office/drawing/2014/chartex" xmlns:cx1="http://schemas.microsoft.com/office/drawing/2015/9/8/chartex" xmlns:cx2="http://schemas.microsoft.com/office/drawing/2015/10/21/chartex" xmlns:w16se="http://schemas.microsoft.com/office/word/2015/wordml/symex">
             <w:pict>
               <v:shapetype w14:anchorId="5ADCAD64" id="_x0000_t202" coordsize="21600,21600" o:spt="202" path="m,l,21600r21600,l21600,xe">
                 <v:stroke joinstyle="miter"/>
@@ -622,7 +622,7 @@
               </wp:anchor>
             </w:drawing>
           </mc:Choice>
-          <mc:Fallback xmlns:w16se="http://schemas.microsoft.com/office/word/2015/wordml/symex" xmlns:cx2="http://schemas.microsoft.com/office/drawing/2015/10/21/chartex" xmlns:cx1="http://schemas.microsoft.com/office/drawing/2015/9/8/chartex" xmlns:cx="http://schemas.microsoft.com/office/drawing/2014/chartex">
+          <mc:Fallback xmlns:cx="http://schemas.microsoft.com/office/drawing/2014/chartex" xmlns:cx1="http://schemas.microsoft.com/office/drawing/2015/9/8/chartex" xmlns:cx2="http://schemas.microsoft.com/office/drawing/2015/10/21/chartex" xmlns:w16se="http://schemas.microsoft.com/office/word/2015/wordml/symex">
             <w:pict>
               <v:shape w14:anchorId="349F337B" id="Text Box 153" o:spid="_x0000_s1028" type="#_x0000_t202" style="position:absolute;margin-left:18.05pt;margin-top:610.55pt;width:575.9pt;height:52.65pt;z-index:251676672;visibility:visible;mso-wrap-style:square;mso-width-percent:941;mso-height-percent:100;mso-wrap-distance-left:9pt;mso-wrap-distance-top:0;mso-wrap-distance-right:9pt;mso-wrap-distance-bottom:0;mso-position-horizontal:absolute;mso-position-horizontal-relative:page;mso-position-vertical:absolute;mso-position-vertical-relative:page;mso-width-percent:941;mso-height-percent:100;mso-width-relative:page;mso-height-relative:page;v-text-anchor:top" o:gfxdata="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" filled="f" stroked="f" strokeweight=".5pt">
                 <v:textbox style="mso-fit-shape-to-text:t" inset="126pt,0,54pt,0">
@@ -805,14 +805,28 @@
         <w:rFonts w:ascii="Arial" w:hAnsi="Arial" w:cs="Arial"/>
         <w:color w:val="3F5364"/>
       </w:rPr>
-      <w:t>Course Rev 2.</w:t>
+      <w:t>Course Rev 3</w:t>
     </w:r>
     <w:r>
       <w:rPr>
         <w:rFonts w:ascii="Arial" w:hAnsi="Arial" w:cs="Arial"/>
         <w:color w:val="3F5364"/>
       </w:rPr>
-      <w:t>1.0</w:t>
+      <w:t>.</w:t>
+    </w:r>
+    <w:r>
+      <w:rPr>
+        <w:rFonts w:ascii="Arial" w:hAnsi="Arial" w:cs="Arial"/>
+        <w:color w:val="3F5364"/>
+      </w:rPr>
+      <w:t>0</w:t>
+    </w:r>
+    <w:r>
+      <w:rPr>
+        <w:rFonts w:ascii="Arial" w:hAnsi="Arial" w:cs="Arial"/>
+        <w:color w:val="3F5364"/>
+      </w:rPr>
+      <w:t>.0</w:t>
     </w:r>
   </w:p>
 </w:ftr>
@@ -1187,6 +1201,7 @@
     <w:lsdException w:name="HTML Sample" w:semiHidden="1" w:unhideWhenUsed="1"/>
     <w:lsdException w:name="HTML Typewriter" w:semiHidden="1" w:unhideWhenUsed="1"/>
     <w:lsdException w:name="HTML Variable" w:semiHidden="1" w:unhideWhenUsed="1"/>
+    <w:lsdException w:name="Normal Table" w:semiHidden="1" w:unhideWhenUsed="1"/>
     <w:lsdException w:name="annotation subject" w:semiHidden="1" w:unhideWhenUsed="1"/>
     <w:lsdException w:name="No List" w:semiHidden="1" w:unhideWhenUsed="1"/>
     <w:lsdException w:name="Outline List 1" w:semiHidden="1" w:unhideWhenUsed="1"/>
@@ -1232,9 +1247,11 @@
     <w:lsdException w:name="Table Subtle 1" w:semiHidden="1" w:unhideWhenUsed="1"/>
     <w:lsdException w:name="Table Subtle 2" w:semiHidden="1" w:unhideWhenUsed="1"/>
     <w:lsdException w:name="Table Web 1" w:semiHidden="1" w:unhideWhenUsed="1"/>
+    <w:lsdException w:name="Table Web 2" w:semiHidden="1" w:unhideWhenUsed="1"/>
     <w:lsdException w:name="Table Web 3" w:semiHidden="1" w:unhideWhenUsed="1"/>
     <w:lsdException w:name="Balloon Text" w:semiHidden="1" w:unhideWhenUsed="1"/>
     <w:lsdException w:name="Table Grid" w:uiPriority="39"/>
+    <w:lsdException w:name="Table Theme" w:semiHidden="1" w:unhideWhenUsed="1"/>
     <w:lsdException w:name="Placeholder Text" w:semiHidden="1"/>
     <w:lsdException w:name="No Spacing" w:uiPriority="1" w:qFormat="1"/>
     <w:lsdException w:name="Light Shading" w:uiPriority="60"/>
@@ -2104,7 +2121,7 @@
 </file>
 
 <file path=customXml/itemProps1.xml><?xml version="1.0" encoding="utf-8"?>
-<ds:datastoreItem xmlns:ds="http://schemas.openxmlformats.org/officeDocument/2006/customXml" ds:itemID="{D79AD96F-EEF3-2344-83B8-6D8B3221F466}">
+<ds:datastoreItem xmlns:ds="http://schemas.openxmlformats.org/officeDocument/2006/customXml" ds:itemID="{47F1BB8A-D28E-034B-B16B-8A4ACE45A727}">
   <ds:schemaRefs>
     <ds:schemaRef ds:uri="http://schemas.openxmlformats.org/officeDocument/2006/bibliography"/>
   </ds:schemaRefs>

</xml_diff>